<commit_message>
V4.991 added hgow to compile Regions, Text2Speech changes
</commit_message>
<xml_diff>
--- a/Regions.docx
+++ b/Regions.docx
@@ -55,10 +55,10 @@
           <w:noProof/>
         </w:rPr>
         <w:drawing>
-          <wp:inline distT="0" distB="0" distL="0" distR="0" wp14:anchorId="399365D4" wp14:editId="1F9490A5">
-            <wp:extent cx="2526665" cy="4466590"/>
+          <wp:inline distT="0" distB="0" distL="0" distR="0" wp14:anchorId="365B7102" wp14:editId="75D72071">
+            <wp:extent cx="4495800" cy="3733800"/>
             <wp:effectExtent l="0" t="0" r="0" b="0"/>
-            <wp:docPr id="1" name="Picture 1"/>
+            <wp:docPr id="10" name="Picture 10"/>
             <wp:cNvGraphicFramePr>
               <a:graphicFrameLocks xmlns:a="http://schemas.openxmlformats.org/drawingml/2006/main" noChangeAspect="1"/>
             </wp:cNvGraphicFramePr>
@@ -66,7 +66,7 @@
               <a:graphicData uri="http://schemas.openxmlformats.org/drawingml/2006/picture">
                 <pic:pic xmlns:pic="http://schemas.openxmlformats.org/drawingml/2006/picture">
                   <pic:nvPicPr>
-                    <pic:cNvPr id="0" name="Picture 1"/>
+                    <pic:cNvPr id="0" name="Picture 2"/>
                     <pic:cNvPicPr>
                       <a:picLocks noChangeAspect="1" noChangeArrowheads="1"/>
                     </pic:cNvPicPr>
@@ -87,7 +87,7 @@
                   <pic:spPr bwMode="auto">
                     <a:xfrm>
                       <a:off x="0" y="0"/>
-                      <a:ext cx="2526665" cy="4466590"/>
+                      <a:ext cx="4495800" cy="3733800"/>
                     </a:xfrm>
                     <a:prstGeom prst="rect">
                       <a:avLst/>
@@ -136,21 +136,7 @@
         <w:rPr>
           <w:lang w:val="en"/>
         </w:rPr>
-        <w:t xml:space="preserve">Hypergrid visitors and people who log in for the first time </w:t>
-      </w:r>
-      <w:proofErr w:type="gramStart"/>
-      <w:r>
-        <w:rPr>
-          <w:lang w:val="en"/>
-        </w:rPr>
-        <w:t>get sent</w:t>
-      </w:r>
-      <w:proofErr w:type="gramEnd"/>
-      <w:r>
-        <w:rPr>
-          <w:lang w:val="en"/>
-        </w:rPr>
-        <w:t xml:space="preserve"> to this region.  The region must be online. </w:t>
+        <w:t xml:space="preserve">Hypergrid visitors and people who log in for the first time get sent to this region.  The region must be online. </w:t>
       </w:r>
     </w:p>
     <w:p>
@@ -376,7 +362,6 @@
           <w:bCs/>
           <w:lang w:val="en"/>
         </w:rPr>
-        <w:lastRenderedPageBreak/>
         <w:t xml:space="preserve">Configure All Regions: </w:t>
       </w:r>
       <w:r>
@@ -501,21 +486,7 @@
         <w:rPr>
           <w:lang w:val="en"/>
         </w:rPr>
-        <w:t xml:space="preserve"> This operation will remove all registrations of all regions from the database.   All regions, including Smart Boot regions re-register when the grid </w:t>
-      </w:r>
-      <w:proofErr w:type="gramStart"/>
-      <w:r>
-        <w:rPr>
-          <w:lang w:val="en"/>
-        </w:rPr>
-        <w:t>is booted</w:t>
-      </w:r>
-      <w:proofErr w:type="gramEnd"/>
-      <w:r>
-        <w:rPr>
-          <w:lang w:val="en"/>
-        </w:rPr>
-        <w:t>.</w:t>
+        <w:t xml:space="preserve"> This operation will remove all registrations of all regions from the database.   All regions, including Smart Boot regions re-register when the grid is booted.</w:t>
       </w:r>
     </w:p>
     <w:p>
@@ -649,35 +620,7 @@
         <w:rPr>
           <w:lang w:val="en"/>
         </w:rPr>
-        <w:t xml:space="preserve"> so all regions can </w:t>
-      </w:r>
-      <w:proofErr w:type="gramStart"/>
-      <w:r>
-        <w:rPr>
-          <w:lang w:val="en"/>
-        </w:rPr>
-        <w:t>be moved</w:t>
-      </w:r>
-      <w:proofErr w:type="gramEnd"/>
-      <w:r>
-        <w:rPr>
-          <w:lang w:val="en"/>
-        </w:rPr>
-        <w:t xml:space="preserve">.  This button </w:t>
-      </w:r>
-      <w:proofErr w:type="gramStart"/>
-      <w:r>
-        <w:rPr>
-          <w:lang w:val="en"/>
-        </w:rPr>
-        <w:t>deletes</w:t>
-      </w:r>
-      <w:proofErr w:type="gramEnd"/>
-      <w:r>
-        <w:rPr>
-          <w:lang w:val="en"/>
-        </w:rPr>
-        <w:t xml:space="preserve"> all regions from the “present and accounted for’, region table in Robust.  </w:t>
+        <w:t xml:space="preserve"> so all regions can be moved.  This button deletes all regions from the “present and accounted for’, region table in Robust.  </w:t>
       </w:r>
     </w:p>
     <w:p>
@@ -728,19 +671,11 @@
         </w:rPr>
         <w:t xml:space="preserve">The </w:t>
       </w:r>
-      <w:proofErr w:type="spellStart"/>
-      <w:r>
-        <w:rPr>
-          <w:lang w:val="en"/>
-        </w:rPr>
-        <w:t>Javascript</w:t>
-      </w:r>
-      <w:proofErr w:type="spellEnd"/>
-      <w:r>
-        <w:rPr>
-          <w:lang w:val="en"/>
-        </w:rPr>
-        <w:t xml:space="preserve"> </w:t>
+      <w:r>
+        <w:rPr>
+          <w:lang w:val="en"/>
+        </w:rPr>
+        <w:t xml:space="preserve">Javascript </w:t>
       </w:r>
       <w:r>
         <w:rPr>
@@ -784,21 +719,7 @@
         <w:rPr>
           <w:lang w:val="en"/>
         </w:rPr>
-        <w:t xml:space="preserve"> at 1000,1000.   This will move all regions so that the chosen region is at 1000,1000. All regions </w:t>
-      </w:r>
-      <w:proofErr w:type="gramStart"/>
-      <w:r>
-        <w:rPr>
-          <w:lang w:val="en"/>
-        </w:rPr>
-        <w:t>maintain</w:t>
-      </w:r>
-      <w:proofErr w:type="gramEnd"/>
-      <w:r>
-        <w:rPr>
-          <w:lang w:val="en"/>
-        </w:rPr>
-        <w:t xml:space="preserve"> their relative positions.</w:t>
+        <w:t xml:space="preserve"> at 1000,1000.   This will move all regions so that the chosen region is at 1000,1000. All regions maintain their relative positions.</w:t>
       </w:r>
     </w:p>
     <w:p>
@@ -1025,9 +946,8 @@
           <w:szCs w:val="22"/>
           <w:lang w:val="en"/>
         </w:rPr>
-        <w:t xml:space="preserve"> using </w:t>
-      </w:r>
-      <w:proofErr w:type="spellStart"/>
+        <w:t xml:space="preserve"> using Opensimulator’s Concierge module.  </w:t>
+      </w:r>
       <w:r>
         <w:rPr>
           <w:rFonts w:cs="Calibri"/>
@@ -1035,17 +955,33 @@
           <w:szCs w:val="22"/>
           <w:lang w:val="en"/>
         </w:rPr>
-        <w:t>Opensimulator’s</w:t>
-      </w:r>
-      <w:proofErr w:type="spellEnd"/>
-      <w:r>
+        <w:t>The region must also have an override for “Announce Visitors” in the Modules section of the Region settings.</w:t>
+      </w:r>
+    </w:p>
+    <w:p>
+      <w:pPr>
         <w:rPr>
           <w:rFonts w:cs="Calibri"/>
           <w:sz w:val="22"/>
           <w:szCs w:val="22"/>
           <w:lang w:val="en"/>
         </w:rPr>
-        <w:t xml:space="preserve"> Concierge module.  </w:t>
+      </w:pPr>
+      <w:r>
+        <w:rPr>
+          <w:b/>
+          <w:bCs/>
+          <w:lang w:val="en"/>
+        </w:rPr>
+        <w:t>Chat Channel:</w:t>
+      </w:r>
+      <w:r>
+        <w:rPr>
+          <w:b/>
+          <w:bCs/>
+          <w:lang w:val="en"/>
+        </w:rPr>
+        <w:t xml:space="preserve">  </w:t>
       </w:r>
       <w:r>
         <w:rPr>
@@ -1054,117 +990,7 @@
           <w:szCs w:val="22"/>
           <w:lang w:val="en"/>
         </w:rPr>
-        <w:t>The region must also have an override for “Announce Visitors” in the Modules section of the Region settings.</w:t>
-      </w:r>
-    </w:p>
-    <w:p>
-      <w:pPr>
-        <w:rPr>
-          <w:rFonts w:cs="Calibri"/>
-          <w:sz w:val="22"/>
-          <w:szCs w:val="22"/>
-          <w:lang w:val="en"/>
-        </w:rPr>
-      </w:pPr>
-      <w:r>
-        <w:rPr>
-          <w:rFonts w:cs="Calibri"/>
-          <w:b/>
-          <w:bCs/>
-          <w:sz w:val="22"/>
-          <w:szCs w:val="22"/>
-          <w:lang w:val="en"/>
-        </w:rPr>
-        <w:t>Speech Selection box</w:t>
-      </w:r>
-      <w:r>
-        <w:rPr>
-          <w:rFonts w:cs="Calibri"/>
-          <w:b/>
-          <w:bCs/>
-          <w:sz w:val="22"/>
-          <w:szCs w:val="22"/>
-          <w:lang w:val="en"/>
-        </w:rPr>
-        <w:t>:</w:t>
-      </w:r>
-      <w:r>
-        <w:rPr>
-          <w:rFonts w:cs="Calibri"/>
-          <w:sz w:val="22"/>
-          <w:szCs w:val="22"/>
-          <w:lang w:val="en"/>
-        </w:rPr>
-        <w:t xml:space="preserve">  This setting uses a Microsoft or a </w:t>
-      </w:r>
-      <w:proofErr w:type="gramStart"/>
-      <w:r>
-        <w:rPr>
-          <w:rFonts w:cs="Calibri"/>
-          <w:sz w:val="22"/>
-          <w:szCs w:val="22"/>
-          <w:lang w:val="en"/>
-        </w:rPr>
-        <w:t>3</w:t>
-      </w:r>
-      <w:r>
-        <w:rPr>
-          <w:rFonts w:cs="Calibri"/>
-          <w:sz w:val="22"/>
-          <w:szCs w:val="22"/>
-          <w:vertAlign w:val="superscript"/>
-          <w:lang w:val="en"/>
-        </w:rPr>
-        <w:t>rd</w:t>
-      </w:r>
-      <w:proofErr w:type="gramEnd"/>
-      <w:r>
-        <w:rPr>
-          <w:rFonts w:cs="Calibri"/>
-          <w:sz w:val="22"/>
-          <w:szCs w:val="22"/>
-          <w:lang w:val="en"/>
-        </w:rPr>
-        <w:t xml:space="preserve"> party Speech Synthesizer to announce when visitors arrive or leave.   You can choose Zira or David </w:t>
-      </w:r>
-      <w:proofErr w:type="gramStart"/>
-      <w:r>
-        <w:rPr>
-          <w:rFonts w:cs="Calibri"/>
-          <w:sz w:val="22"/>
-          <w:szCs w:val="22"/>
-          <w:lang w:val="en"/>
-        </w:rPr>
-        <w:t>voices, or</w:t>
-      </w:r>
-      <w:proofErr w:type="gramEnd"/>
-      <w:r>
-        <w:rPr>
-          <w:rFonts w:cs="Calibri"/>
-          <w:sz w:val="22"/>
-          <w:szCs w:val="22"/>
-          <w:lang w:val="en"/>
-        </w:rPr>
-        <w:t xml:space="preserve"> add a 3</w:t>
-      </w:r>
-      <w:r>
-        <w:rPr>
-          <w:rFonts w:cs="Calibri"/>
-          <w:sz w:val="22"/>
-          <w:szCs w:val="22"/>
-          <w:vertAlign w:val="superscript"/>
-          <w:lang w:val="en"/>
-        </w:rPr>
-        <w:t>rd</w:t>
-      </w:r>
-      <w:r>
-        <w:rPr>
-          <w:rFonts w:cs="Calibri"/>
-          <w:sz w:val="22"/>
-          <w:szCs w:val="22"/>
-          <w:lang w:val="en"/>
-        </w:rPr>
-        <w:t xml:space="preserve"> party voice by purchasing and installing a SAPI compatible voice.</w:t>
+        <w:t xml:space="preserve">The chat channel controls the distance each chat type stops working.  </w:t>
       </w:r>
     </w:p>
     <w:p>
@@ -1185,10 +1011,10 @@
           <w:lang w:val="en"/>
         </w:rPr>
         <w:drawing>
-          <wp:inline distT="0" distB="0" distL="0" distR="0" wp14:anchorId="4A55AE50" wp14:editId="3D483566">
-            <wp:extent cx="1532890" cy="343535"/>
+          <wp:inline distT="0" distB="0" distL="0" distR="0" wp14:anchorId="1660A0CD" wp14:editId="784E5214">
+            <wp:extent cx="1733550" cy="1257300"/>
             <wp:effectExtent l="0" t="0" r="0" b="0"/>
-            <wp:docPr id="8" name="Picture 8"/>
+            <wp:docPr id="11" name="Picture 11"/>
             <wp:cNvGraphicFramePr>
               <a:graphicFrameLocks xmlns:a="http://schemas.openxmlformats.org/drawingml/2006/main" noChangeAspect="1"/>
             </wp:cNvGraphicFramePr>
@@ -1196,7 +1022,7 @@
               <a:graphicData uri="http://schemas.openxmlformats.org/drawingml/2006/picture">
                 <pic:pic xmlns:pic="http://schemas.openxmlformats.org/drawingml/2006/picture">
                   <pic:nvPicPr>
-                    <pic:cNvPr id="0" name="Picture 8"/>
+                    <pic:cNvPr id="0" name="Picture 3"/>
                     <pic:cNvPicPr>
                       <a:picLocks noChangeAspect="1" noChangeArrowheads="1"/>
                     </pic:cNvPicPr>
@@ -1217,7 +1043,7 @@
                   <pic:spPr bwMode="auto">
                     <a:xfrm>
                       <a:off x="0" y="0"/>
-                      <a:ext cx="1532890" cy="343535"/>
+                      <a:ext cx="1733550" cy="1257300"/>
                     </a:xfrm>
                     <a:prstGeom prst="rect">
                       <a:avLst/>
@@ -1238,11 +1064,35 @@
       <w:pPr>
         <w:rPr>
           <w:rFonts w:cs="Calibri"/>
+          <w:b/>
+          <w:bCs/>
           <w:sz w:val="22"/>
           <w:szCs w:val="22"/>
           <w:lang w:val="en"/>
         </w:rPr>
       </w:pPr>
+      <w:r>
+        <w:rPr>
+          <w:rFonts w:cs="Calibri"/>
+          <w:b/>
+          <w:bCs/>
+          <w:sz w:val="22"/>
+          <w:szCs w:val="22"/>
+          <w:lang w:val="en"/>
+        </w:rPr>
+        <w:t>Clear Satyr Farm</w:t>
+      </w:r>
+      <w:r>
+        <w:rPr>
+          <w:rFonts w:cs="Calibri"/>
+          <w:b/>
+          <w:bCs/>
+          <w:sz w:val="22"/>
+          <w:szCs w:val="22"/>
+          <w:lang w:val="en"/>
+        </w:rPr>
+        <w:t xml:space="preserve"> </w:t>
+      </w:r>
       <w:r>
         <w:rPr>
           <w:rFonts w:cs="Calibri"/>
@@ -1250,152 +1100,74 @@
           <w:szCs w:val="22"/>
           <w:lang w:val="en"/>
         </w:rPr>
-        <w:t>This speech feature will not work on Contabo/ Windows Servers without there actually being a sound card.</w:t>
-      </w:r>
-      <w:r>
+        <w:t xml:space="preserve">will delete all loose Satyr Farm items such as Tomato buckets or Water cans from any chosen region.  </w:t>
+      </w:r>
+    </w:p>
+    <w:p>
+      <w:pPr>
         <w:rPr>
           <w:rFonts w:cs="Calibri"/>
           <w:sz w:val="22"/>
           <w:szCs w:val="22"/>
           <w:lang w:val="en"/>
         </w:rPr>
-        <w:t xml:space="preserve">  A vi\</w:t>
-      </w:r>
-      <w:proofErr w:type="spellStart"/>
+      </w:pPr>
       <w:r>
         <w:rPr>
           <w:rFonts w:cs="Calibri"/>
+          <w:noProof/>
           <w:sz w:val="22"/>
           <w:szCs w:val="22"/>
           <w:lang w:val="en"/>
         </w:rPr>
-        <w:t>rtual</w:t>
-      </w:r>
-      <w:proofErr w:type="spellEnd"/>
-      <w:r>
-        <w:rPr>
-          <w:rFonts w:cs="Calibri"/>
-          <w:sz w:val="22"/>
-          <w:szCs w:val="22"/>
-          <w:lang w:val="en"/>
-        </w:rPr>
-        <w:t xml:space="preserve"> sound card from one of </w:t>
-      </w:r>
-      <w:proofErr w:type="gramStart"/>
-      <w:r>
-        <w:rPr>
-          <w:rFonts w:cs="Calibri"/>
-          <w:sz w:val="22"/>
-          <w:szCs w:val="22"/>
-          <w:lang w:val="en"/>
-        </w:rPr>
-        <w:t>these source</w:t>
-      </w:r>
-      <w:proofErr w:type="gramEnd"/>
-      <w:r>
-        <w:rPr>
-          <w:rFonts w:cs="Calibri"/>
-          <w:sz w:val="22"/>
-          <w:szCs w:val="22"/>
-          <w:lang w:val="en"/>
-        </w:rPr>
-        <w:t xml:space="preserve"> may fix that.</w:t>
-      </w:r>
-    </w:p>
-    <w:p>
-      <w:pPr>
-        <w:rPr>
-          <w:rFonts w:cs="Calibri"/>
-          <w:sz w:val="22"/>
-          <w:szCs w:val="22"/>
-          <w:lang w:val="en"/>
-        </w:rPr>
-      </w:pPr>
-      <w:r>
-        <w:rPr>
-          <w:rFonts w:cs="Calibri"/>
-          <w:sz w:val="22"/>
-          <w:szCs w:val="22"/>
-          <w:lang w:val="en"/>
-        </w:rPr>
-        <w:t>https://github.com/duncanthrax/scream Scream - Virtual network sound card for Microsoft Windows</w:t>
-      </w:r>
-    </w:p>
-    <w:p>
-      <w:pPr>
-        <w:rPr>
-          <w:rFonts w:cs="Calibri"/>
-          <w:sz w:val="22"/>
-          <w:szCs w:val="22"/>
-          <w:lang w:val="en"/>
-        </w:rPr>
-      </w:pPr>
-      <w:r>
-        <w:rPr>
-          <w:rFonts w:cs="Calibri"/>
-          <w:sz w:val="22"/>
-          <w:szCs w:val="22"/>
-          <w:lang w:val="en"/>
-        </w:rPr>
-        <w:lastRenderedPageBreak/>
-        <w:t>http://virtualsoundcarddriver.com/ Virtual Sound Card Driver</w:t>
-      </w:r>
-    </w:p>
-    <w:p>
-      <w:pPr>
-        <w:rPr>
-          <w:rFonts w:cs="Calibri"/>
-          <w:sz w:val="22"/>
-          <w:szCs w:val="22"/>
-          <w:lang w:val="en"/>
-        </w:rPr>
-      </w:pPr>
-      <w:r>
-        <w:rPr>
-          <w:rFonts w:cs="Calibri"/>
-          <w:sz w:val="22"/>
-          <w:szCs w:val="22"/>
-          <w:lang w:val="en"/>
-        </w:rPr>
-        <w:t>https://www.e2esoft.com/vsc/ e2eSoft VSC is a Sound Card Emulator</w:t>
-      </w:r>
-    </w:p>
-    <w:p>
-      <w:pPr>
-        <w:rPr>
-          <w:rFonts w:cs="Calibri"/>
-          <w:sz w:val="22"/>
-          <w:szCs w:val="22"/>
-          <w:lang w:val="en"/>
-        </w:rPr>
-      </w:pPr>
-      <w:r>
-        <w:rPr>
-          <w:rFonts w:cs="Calibri"/>
-          <w:sz w:val="22"/>
-          <w:szCs w:val="22"/>
-          <w:lang w:val="en"/>
-        </w:rPr>
-        <w:t>https://www.vb-audio.com/Cable/ VB-CABLE is a virtual audio device working as virtual audio cable. It creates Virtual Sound Card</w:t>
-      </w:r>
-    </w:p>
-    <w:p>
-      <w:pPr>
-        <w:rPr>
-          <w:rFonts w:cs="Calibri"/>
-          <w:sz w:val="22"/>
-          <w:szCs w:val="22"/>
-          <w:lang w:val="en"/>
-        </w:rPr>
-      </w:pPr>
-      <w:r>
-        <w:rPr>
-          <w:rFonts w:cs="Calibri"/>
-          <w:sz w:val="22"/>
-          <w:szCs w:val="22"/>
-          <w:lang w:val="en"/>
-        </w:rPr>
-        <w:t>https://vac.muzychenko.net/en/ Virtual Audio Cable (VAC) is an audio bridge between applications that transmits sounds, but it creates Virtual Sound Card</w:t>
+        <w:drawing>
+          <wp:inline distT="0" distB="0" distL="0" distR="0" wp14:anchorId="4E15D3DB" wp14:editId="2BAEE781">
+            <wp:extent cx="1666875" cy="371475"/>
+            <wp:effectExtent l="0" t="0" r="9525" b="9525"/>
+            <wp:docPr id="12" name="Picture 12"/>
+            <wp:cNvGraphicFramePr>
+              <a:graphicFrameLocks xmlns:a="http://schemas.openxmlformats.org/drawingml/2006/main" noChangeAspect="1"/>
+            </wp:cNvGraphicFramePr>
+            <a:graphic xmlns:a="http://schemas.openxmlformats.org/drawingml/2006/main">
+              <a:graphicData uri="http://schemas.openxmlformats.org/drawingml/2006/picture">
+                <pic:pic xmlns:pic="http://schemas.openxmlformats.org/drawingml/2006/picture">
+                  <pic:nvPicPr>
+                    <pic:cNvPr id="0" name="Picture 4"/>
+                    <pic:cNvPicPr>
+                      <a:picLocks noChangeAspect="1" noChangeArrowheads="1"/>
+                    </pic:cNvPicPr>
+                  </pic:nvPicPr>
+                  <pic:blipFill>
+                    <a:blip r:embed="rId12">
+                      <a:extLst>
+                        <a:ext uri="{28A0092B-C50C-407E-A947-70E740481C1C}">
+                          <a14:useLocalDpi xmlns:a14="http://schemas.microsoft.com/office/drawing/2010/main" val="0"/>
+                        </a:ext>
+                      </a:extLst>
+                    </a:blip>
+                    <a:srcRect/>
+                    <a:stretch>
+                      <a:fillRect/>
+                    </a:stretch>
+                  </pic:blipFill>
+                  <pic:spPr bwMode="auto">
+                    <a:xfrm>
+                      <a:off x="0" y="0"/>
+                      <a:ext cx="1666875" cy="371475"/>
+                    </a:xfrm>
+                    <a:prstGeom prst="rect">
+                      <a:avLst/>
+                    </a:prstGeom>
+                    <a:noFill/>
+                    <a:ln>
+                      <a:noFill/>
+                    </a:ln>
+                  </pic:spPr>
+                </pic:pic>
+              </a:graphicData>
+            </a:graphic>
+          </wp:inline>
+        </w:drawing>
       </w:r>
     </w:p>
     <w:p>
@@ -1478,25 +1250,7 @@
           <w:szCs w:val="16"/>
         </w:rPr>
         <w:br/>
-        <w:t xml:space="preserve">2021-03-27 09:53:51,137 ERROR [STARTUP]: Registration of region with grid failed, aborting startup due to Region overlaps another region    at </w:t>
-      </w:r>
-      <w:proofErr w:type="spellStart"/>
-      <w:r>
-        <w:rPr>
-          <w:rFonts w:ascii="Courier New" w:hAnsi="Courier New" w:cs="Courier New"/>
-          <w:sz w:val="16"/>
-          <w:szCs w:val="16"/>
-        </w:rPr>
-        <w:t>OpenSim.Region.Framework.Scenes.Scene.RegisterRegionWithGrid</w:t>
-      </w:r>
-      <w:proofErr w:type="spellEnd"/>
-      <w:r>
-        <w:rPr>
-          <w:rFonts w:ascii="Courier New" w:hAnsi="Courier New" w:cs="Courier New"/>
-          <w:sz w:val="16"/>
-          <w:szCs w:val="16"/>
-        </w:rPr>
-        <w:t>() in C:\Opensim\Outworldz_Dreamgrid\OutworldzFiles\Opensim\OpenSim\Region\Framework\Scenes\Scene.cs:line 2384</w:t>
+        <w:t>2021-03-27 09:53:51,137 ERROR [STARTUP]: Registration of region with grid failed, aborting startup due to Region overlaps another region    at OpenSim.Region.Framework.Scenes.Scene.RegisterRegionWithGrid() in C:\Opensim\Outworldz_Dreamgrid\OutworldzFiles\Opensim\OpenSim\Region\Framework\Scenes\Scene.cs:line 2384</w:t>
       </w:r>
       <w:r>
         <w:rPr>
@@ -1505,133 +1259,7 @@
           <w:szCs w:val="16"/>
         </w:rPr>
         <w:br/>
-        <w:t xml:space="preserve">   at </w:t>
-      </w:r>
-      <w:proofErr w:type="spellStart"/>
-      <w:r>
-        <w:rPr>
-          <w:rFonts w:ascii="Courier New" w:hAnsi="Courier New" w:cs="Courier New"/>
-          <w:sz w:val="16"/>
-          <w:szCs w:val="16"/>
-        </w:rPr>
-        <w:t>OpenSim.OpenSimBase.CreateRegion</w:t>
-      </w:r>
-      <w:proofErr w:type="spellEnd"/>
-      <w:r>
-        <w:rPr>
-          <w:rFonts w:ascii="Courier New" w:hAnsi="Courier New" w:cs="Courier New"/>
-          <w:sz w:val="16"/>
-          <w:szCs w:val="16"/>
-        </w:rPr>
-        <w:t>(</w:t>
-      </w:r>
-      <w:proofErr w:type="spellStart"/>
-      <w:r>
-        <w:rPr>
-          <w:rFonts w:ascii="Courier New" w:hAnsi="Courier New" w:cs="Courier New"/>
-          <w:sz w:val="16"/>
-          <w:szCs w:val="16"/>
-        </w:rPr>
-        <w:t>RegionInfo</w:t>
-      </w:r>
-      <w:proofErr w:type="spellEnd"/>
-      <w:r>
-        <w:rPr>
-          <w:rFonts w:ascii="Courier New" w:hAnsi="Courier New" w:cs="Courier New"/>
-          <w:sz w:val="16"/>
-          <w:szCs w:val="16"/>
-        </w:rPr>
-        <w:t xml:space="preserve"> </w:t>
-      </w:r>
-      <w:proofErr w:type="spellStart"/>
-      <w:r>
-        <w:rPr>
-          <w:rFonts w:ascii="Courier New" w:hAnsi="Courier New" w:cs="Courier New"/>
-          <w:sz w:val="16"/>
-          <w:szCs w:val="16"/>
-        </w:rPr>
-        <w:t>regionInfo</w:t>
-      </w:r>
-      <w:proofErr w:type="spellEnd"/>
-      <w:r>
-        <w:rPr>
-          <w:rFonts w:ascii="Courier New" w:hAnsi="Courier New" w:cs="Courier New"/>
-          <w:sz w:val="16"/>
-          <w:szCs w:val="16"/>
-        </w:rPr>
-        <w:t xml:space="preserve">, Boolean </w:t>
-      </w:r>
-      <w:proofErr w:type="spellStart"/>
-      <w:r>
-        <w:rPr>
-          <w:rFonts w:ascii="Courier New" w:hAnsi="Courier New" w:cs="Courier New"/>
-          <w:sz w:val="16"/>
-          <w:szCs w:val="16"/>
-        </w:rPr>
-        <w:t>portadd_flag</w:t>
-      </w:r>
-      <w:proofErr w:type="spellEnd"/>
-      <w:r>
-        <w:rPr>
-          <w:rFonts w:ascii="Courier New" w:hAnsi="Courier New" w:cs="Courier New"/>
-          <w:sz w:val="16"/>
-          <w:szCs w:val="16"/>
-        </w:rPr>
-        <w:t xml:space="preserve">, Boolean </w:t>
-      </w:r>
-      <w:proofErr w:type="spellStart"/>
-      <w:r>
-        <w:rPr>
-          <w:rFonts w:ascii="Courier New" w:hAnsi="Courier New" w:cs="Courier New"/>
-          <w:sz w:val="16"/>
-          <w:szCs w:val="16"/>
-        </w:rPr>
-        <w:t>do_post_init</w:t>
-      </w:r>
-      <w:proofErr w:type="spellEnd"/>
-      <w:r>
-        <w:rPr>
-          <w:rFonts w:ascii="Courier New" w:hAnsi="Courier New" w:cs="Courier New"/>
-          <w:sz w:val="16"/>
-          <w:szCs w:val="16"/>
-        </w:rPr>
-        <w:t xml:space="preserve">, </w:t>
-      </w:r>
-      <w:proofErr w:type="spellStart"/>
-      <w:r>
-        <w:rPr>
-          <w:rFonts w:ascii="Courier New" w:hAnsi="Courier New" w:cs="Courier New"/>
-          <w:sz w:val="16"/>
-          <w:szCs w:val="16"/>
-        </w:rPr>
-        <w:t>IScene</w:t>
-      </w:r>
-      <w:proofErr w:type="spellEnd"/>
-      <w:r>
-        <w:rPr>
-          <w:rFonts w:ascii="Courier New" w:hAnsi="Courier New" w:cs="Courier New"/>
-          <w:sz w:val="16"/>
-          <w:szCs w:val="16"/>
-        </w:rPr>
-        <w:t xml:space="preserve">&amp; </w:t>
-      </w:r>
-      <w:proofErr w:type="spellStart"/>
-      <w:r>
-        <w:rPr>
-          <w:rFonts w:ascii="Courier New" w:hAnsi="Courier New" w:cs="Courier New"/>
-          <w:sz w:val="16"/>
-          <w:szCs w:val="16"/>
-        </w:rPr>
-        <w:t>mscene</w:t>
-      </w:r>
-      <w:proofErr w:type="spellEnd"/>
-      <w:r>
-        <w:rPr>
-          <w:rFonts w:ascii="Courier New" w:hAnsi="Courier New" w:cs="Courier New"/>
-          <w:sz w:val="16"/>
-          <w:szCs w:val="16"/>
-        </w:rPr>
-        <w:t>) in C:\Opensim\Outworldz</w:t>
+        <w:t>   at OpenSim.OpenSimBase.CreateRegion(RegionInfo regionInfo, Boolean portadd_flag, Boolean do_post_init, IScene&amp; mscene) in C:\Opensim\Outworldz</w:t>
       </w:r>
       <w:r>
         <w:t>_Dreamgrid\OutworldzFiles\Opensim\OpenSim\Region\Application\OpenSimBase.cs:line 499</w:t>
@@ -1715,18 +1343,8 @@
           <w:szCs w:val="16"/>
         </w:rPr>
         <w:br/>
-        <w:t xml:space="preserve">Region 1016, 1007     0e871ad3-41ec-4eb5-8aad-96d9b5561803  1016,1007    256x256      </w:t>
-      </w:r>
-      <w:proofErr w:type="spellStart"/>
-      <w:r>
-        <w:rPr>
-          <w:rFonts w:ascii="Courier New" w:hAnsi="Courier New" w:cs="Courier New"/>
-          <w:sz w:val="16"/>
-          <w:szCs w:val="16"/>
-        </w:rPr>
-        <w:t>RegionOnline</w:t>
-      </w:r>
-      <w:proofErr w:type="spellEnd"/>
+        <w:t>Region 1016, 1007     0e871ad3-41ec-4eb5-8aad-96d9b5561803  1016,1007    256x256      RegionOnline</w:t>
+      </w:r>
       <w:r>
         <w:rPr>
           <w:rFonts w:ascii="Courier New" w:hAnsi="Courier New" w:cs="Courier New"/>
@@ -1734,18 +1352,8 @@
           <w:szCs w:val="16"/>
         </w:rPr>
         <w:br/>
-        <w:t xml:space="preserve">Region 1017, 1010     0f75a6ba-bbc0-4489-846d-a3aaa286c3ae  1017,1010    256x256      </w:t>
-      </w:r>
-      <w:proofErr w:type="spellStart"/>
-      <w:r>
-        <w:rPr>
-          <w:rFonts w:ascii="Courier New" w:hAnsi="Courier New" w:cs="Courier New"/>
-          <w:sz w:val="16"/>
-          <w:szCs w:val="16"/>
-        </w:rPr>
-        <w:t>RegionOnline</w:t>
-      </w:r>
-      <w:proofErr w:type="spellEnd"/>
+        <w:t>Region 1017, 1010     0f75a6ba-bbc0-4489-846d-a3aaa286c3ae  1017,1010    256x256      RegionOnline</w:t>
+      </w:r>
       <w:r>
         <w:rPr>
           <w:rFonts w:ascii="Courier New" w:hAnsi="Courier New" w:cs="Courier New"/>
@@ -1753,18 +1361,8 @@
           <w:szCs w:val="16"/>
         </w:rPr>
         <w:br/>
-        <w:t xml:space="preserve">Region 1017, 1008     1b47af46-9364-4cde-909c-a3173d98291f  1017,1008    256x256      </w:t>
-      </w:r>
-      <w:proofErr w:type="spellStart"/>
-      <w:r>
-        <w:rPr>
-          <w:rFonts w:ascii="Courier New" w:hAnsi="Courier New" w:cs="Courier New"/>
-          <w:sz w:val="16"/>
-          <w:szCs w:val="16"/>
-        </w:rPr>
-        <w:t>RegionOnline</w:t>
-      </w:r>
-      <w:proofErr w:type="spellEnd"/>
+        <w:t>Region 1017, 1008     1b47af46-9364-4cde-909c-a3173d98291f  1017,1008    256x256      RegionOnline</w:t>
+      </w:r>
       <w:r>
         <w:rPr>
           <w:rFonts w:ascii="Courier New" w:hAnsi="Courier New" w:cs="Courier New"/>
@@ -1772,18 +1370,8 @@
           <w:szCs w:val="16"/>
         </w:rPr>
         <w:br/>
-        <w:t xml:space="preserve">Region 1015, 1007     2302b841-11d3-4c2c-9ebb-0fce4c26beea  1015,1007    256x256      </w:t>
-      </w:r>
-      <w:proofErr w:type="spellStart"/>
-      <w:r>
-        <w:rPr>
-          <w:rFonts w:ascii="Courier New" w:hAnsi="Courier New" w:cs="Courier New"/>
-          <w:sz w:val="16"/>
-          <w:szCs w:val="16"/>
-        </w:rPr>
-        <w:t>RegionOnline</w:t>
-      </w:r>
-      <w:proofErr w:type="spellEnd"/>
+        <w:t>Region 1015, 1007     2302b841-11d3-4c2c-9ebb-0fce4c26beea  1015,1007    256x256      RegionOnline</w:t>
+      </w:r>
       <w:r>
         <w:rPr>
           <w:rFonts w:ascii="Courier New" w:hAnsi="Courier New" w:cs="Courier New"/>
@@ -1791,18 +1379,8 @@
           <w:szCs w:val="16"/>
         </w:rPr>
         <w:br/>
-        <w:t xml:space="preserve">Region 1013, 1009     4e69b298-c084-466f-b450-f34fbffa2238  1013,1009    256x256      </w:t>
-      </w:r>
-      <w:proofErr w:type="spellStart"/>
-      <w:r>
-        <w:rPr>
-          <w:rFonts w:ascii="Courier New" w:hAnsi="Courier New" w:cs="Courier New"/>
-          <w:sz w:val="16"/>
-          <w:szCs w:val="16"/>
-        </w:rPr>
-        <w:t>RegionOnline</w:t>
-      </w:r>
-      <w:proofErr w:type="spellEnd"/>
+        <w:t>Region 1013, 1009     4e69b298-c084-466f-b450-f34fbffa2238  1013,1009    256x256      RegionOnline</w:t>
+      </w:r>
       <w:r>
         <w:rPr>
           <w:rFonts w:ascii="Courier New" w:hAnsi="Courier New" w:cs="Courier New"/>
@@ -1810,26 +1388,8 @@
           <w:szCs w:val="16"/>
         </w:rPr>
         <w:br/>
-      </w:r>
-      <w:r>
-        <w:rPr>
-          <w:rFonts w:ascii="Courier New" w:hAnsi="Courier New" w:cs="Courier New"/>
-          <w:sz w:val="16"/>
-          <w:szCs w:val="16"/>
-        </w:rPr>
-        <w:lastRenderedPageBreak/>
-        <w:t xml:space="preserve">Region 1015, 1009     74f9d745-fa42-450b-96e5-0770eae37928  1015,1009    256x256      </w:t>
-      </w:r>
-      <w:proofErr w:type="spellStart"/>
-      <w:r>
-        <w:rPr>
-          <w:rFonts w:ascii="Courier New" w:hAnsi="Courier New" w:cs="Courier New"/>
-          <w:sz w:val="16"/>
-          <w:szCs w:val="16"/>
-        </w:rPr>
-        <w:t>RegionOnline</w:t>
-      </w:r>
-      <w:proofErr w:type="spellEnd"/>
+        <w:t>Region 1015, 1009     74f9d745-fa42-450b-96e5-0770eae37928  1015,1009    256x256      RegionOnline</w:t>
+      </w:r>
       <w:r>
         <w:rPr>
           <w:rFonts w:ascii="Courier New" w:hAnsi="Courier New" w:cs="Courier New"/>
@@ -1846,9 +1406,8 @@
           <w:sz w:val="16"/>
           <w:szCs w:val="16"/>
         </w:rPr>
-        <w:t xml:space="preserve">Region 1016, 1009     a357ccd6-43d6-45ff-8563-35f09345908e  1016,1009    256x256      </w:t>
-      </w:r>
-      <w:proofErr w:type="spellStart"/>
+        <w:t>Region 1016, 1009     a357ccd6-43d6-45ff-8563-35f09345908e  1016,1009    256x256      RegionOnline</w:t>
+      </w:r>
       <w:r>
         <w:rPr>
           <w:rFonts w:ascii="Courier New" w:hAnsi="Courier New" w:cs="Courier New"/>
@@ -1857,17 +1416,6 @@
           <w:sz w:val="16"/>
           <w:szCs w:val="16"/>
         </w:rPr>
-        <w:t>RegionOnline</w:t>
-      </w:r>
-      <w:proofErr w:type="spellEnd"/>
-      <w:r>
-        <w:rPr>
-          <w:rFonts w:ascii="Courier New" w:hAnsi="Courier New" w:cs="Courier New"/>
-          <w:b/>
-          <w:bCs/>
-          <w:sz w:val="16"/>
-          <w:szCs w:val="16"/>
-        </w:rPr>
         <w:br/>
       </w:r>
       <w:r>
@@ -1876,18 +1424,8 @@
           <w:sz w:val="16"/>
           <w:szCs w:val="16"/>
         </w:rPr>
-        <w:t xml:space="preserve">Region 1017, 1007     c8775e97-ae1d-4164-8db8-ec205e46a148  1017,1007    256x256      </w:t>
-      </w:r>
-      <w:proofErr w:type="spellStart"/>
-      <w:r>
-        <w:rPr>
-          <w:rFonts w:ascii="Courier New" w:hAnsi="Courier New" w:cs="Courier New"/>
-          <w:sz w:val="16"/>
-          <w:szCs w:val="16"/>
-        </w:rPr>
-        <w:t>RegionOnline</w:t>
-      </w:r>
-      <w:proofErr w:type="spellEnd"/>
+        <w:t>Region 1017, 1007     c8775e97-ae1d-4164-8db8-ec205e46a148  1017,1007    256x256      RegionOnline</w:t>
+      </w:r>
       <w:r>
         <w:rPr>
           <w:rFonts w:ascii="Courier New" w:hAnsi="Courier New" w:cs="Courier New"/>
@@ -1895,54 +1433,8 @@
           <w:szCs w:val="16"/>
         </w:rPr>
         <w:br/>
-        <w:t xml:space="preserve">Welcome               c91ceea4-77f5-40f6-afad-36f822097a4d  1016,1008    256x256      </w:t>
-      </w:r>
-      <w:proofErr w:type="spellStart"/>
-      <w:r>
-        <w:rPr>
-          <w:rFonts w:ascii="Courier New" w:hAnsi="Courier New" w:cs="Courier New"/>
-          <w:sz w:val="16"/>
-          <w:szCs w:val="16"/>
-        </w:rPr>
-        <w:t>DefaultRegion</w:t>
-      </w:r>
-      <w:proofErr w:type="spellEnd"/>
-      <w:r>
-        <w:rPr>
-          <w:rFonts w:ascii="Courier New" w:hAnsi="Courier New" w:cs="Courier New"/>
-          <w:sz w:val="16"/>
-          <w:szCs w:val="16"/>
-        </w:rPr>
-        <w:t xml:space="preserve">, </w:t>
-      </w:r>
-      <w:proofErr w:type="spellStart"/>
-      <w:r>
-        <w:rPr>
-          <w:rFonts w:ascii="Courier New" w:hAnsi="Courier New" w:cs="Courier New"/>
-          <w:sz w:val="16"/>
-          <w:szCs w:val="16"/>
-        </w:rPr>
-        <w:t>RegionOnline</w:t>
-      </w:r>
-      <w:proofErr w:type="spellEnd"/>
-      <w:r>
-        <w:rPr>
-          <w:rFonts w:ascii="Courier New" w:hAnsi="Courier New" w:cs="Courier New"/>
-          <w:sz w:val="16"/>
-          <w:szCs w:val="16"/>
-        </w:rPr>
-        <w:t xml:space="preserve">, </w:t>
-      </w:r>
-      <w:proofErr w:type="spellStart"/>
-      <w:r>
-        <w:rPr>
-          <w:rFonts w:ascii="Courier New" w:hAnsi="Courier New" w:cs="Courier New"/>
-          <w:sz w:val="16"/>
-          <w:szCs w:val="16"/>
-        </w:rPr>
-        <w:t>DefaultHGRegion</w:t>
-      </w:r>
-      <w:proofErr w:type="spellEnd"/>
+        <w:t>Welcome               c91ceea4-77f5-40f6-afad-36f822097a4d  1016,1008    256x256      DefaultRegion, RegionOnline, DefaultHGRegion</w:t>
+      </w:r>
       <w:r>
         <w:rPr>
           <w:rFonts w:ascii="Courier New" w:hAnsi="Courier New" w:cs="Courier New"/>
@@ -1950,18 +1442,8 @@
           <w:szCs w:val="16"/>
         </w:rPr>
         <w:br/>
-        <w:t xml:space="preserve">Region 1015, 1008     dce9b253-789f-497a-b040-7df958262c69  1015,1008    256x256      </w:t>
-      </w:r>
-      <w:proofErr w:type="spellStart"/>
-      <w:r>
-        <w:rPr>
-          <w:rFonts w:ascii="Courier New" w:hAnsi="Courier New" w:cs="Courier New"/>
-          <w:sz w:val="16"/>
-          <w:szCs w:val="16"/>
-        </w:rPr>
-        <w:t>RegionOnline</w:t>
-      </w:r>
-      <w:proofErr w:type="spellEnd"/>
+        <w:t>Region 1015, 1008     dce9b253-789f-497a-b040-7df958262c69  1015,1008    256x256      RegionOnline</w:t>
+      </w:r>
       <w:r>
         <w:rPr>
           <w:rFonts w:ascii="Courier New" w:hAnsi="Courier New" w:cs="Courier New"/>
@@ -1969,18 +1451,8 @@
           <w:szCs w:val="16"/>
         </w:rPr>
         <w:br/>
-        <w:t xml:space="preserve">Region 1017, 1009     e819b0f7-86d7-4391-9064-67f6cb8708cd  1017,1009    256x256      </w:t>
-      </w:r>
-      <w:proofErr w:type="spellStart"/>
-      <w:r>
-        <w:rPr>
-          <w:rFonts w:ascii="Courier New" w:hAnsi="Courier New" w:cs="Courier New"/>
-          <w:sz w:val="16"/>
-          <w:szCs w:val="16"/>
-        </w:rPr>
-        <w:t>RegionOnline</w:t>
-      </w:r>
-      <w:proofErr w:type="spellEnd"/>
+        <w:t>Region 1017, 1009     e819b0f7-86d7-4391-9064-67f6cb8708cd  1017,1009    256x256      RegionOnline</w:t>
+      </w:r>
       <w:r>
         <w:rPr>
           <w:rFonts w:ascii="Courier New" w:hAnsi="Courier New" w:cs="Courier New"/>
@@ -1988,18 +1460,8 @@
           <w:szCs w:val="16"/>
         </w:rPr>
         <w:br/>
-        <w:t xml:space="preserve">Region 1016, 1017     eab4f2bb-c92f-42fe-be92-30b29ba5a61b  1016,1017    256x256      </w:t>
-      </w:r>
-      <w:proofErr w:type="spellStart"/>
-      <w:r>
-        <w:rPr>
-          <w:rFonts w:ascii="Courier New" w:hAnsi="Courier New" w:cs="Courier New"/>
-          <w:sz w:val="16"/>
-          <w:szCs w:val="16"/>
-        </w:rPr>
-        <w:t>RegionOnline</w:t>
-      </w:r>
-      <w:proofErr w:type="spellEnd"/>
+        <w:t>Region 1016, 1017     eab4f2bb-c92f-42fe-be92-30b29ba5a61b  1016,1017    256x256      RegionOnline</w:t>
+      </w:r>
       <w:r>
         <w:rPr>
           <w:rFonts w:ascii="Courier New" w:hAnsi="Courier New" w:cs="Courier New"/>
@@ -2033,48 +1495,12 @@
           <w:sz w:val="16"/>
           <w:szCs w:val="16"/>
         </w:rPr>
-        <w:t>Region 1016, 1009     a357ccd6-43d6-45ff-8563-35f09345908</w:t>
-      </w:r>
-      <w:proofErr w:type="gramStart"/>
-      <w:r>
-        <w:rPr>
-          <w:rFonts w:ascii="Courier New" w:hAnsi="Courier New" w:cs="Courier New"/>
-          <w:sz w:val="16"/>
-          <w:szCs w:val="16"/>
-        </w:rPr>
-        <w:t>e  1016</w:t>
-      </w:r>
-      <w:proofErr w:type="gramEnd"/>
-      <w:r>
-        <w:rPr>
-          <w:rFonts w:ascii="Courier New" w:hAnsi="Courier New" w:cs="Courier New"/>
-          <w:sz w:val="16"/>
-          <w:szCs w:val="16"/>
-        </w:rPr>
-        <w:t xml:space="preserve">,1009    256x256      </w:t>
-      </w:r>
-      <w:proofErr w:type="spellStart"/>
-      <w:r>
-        <w:rPr>
-          <w:rFonts w:ascii="Courier New" w:hAnsi="Courier New" w:cs="Courier New"/>
-          <w:sz w:val="16"/>
-          <w:szCs w:val="16"/>
-        </w:rPr>
-        <w:t>RegionOnline</w:t>
-      </w:r>
-      <w:proofErr w:type="spellEnd"/>
-    </w:p>
-    <w:p>
-      <w:r>
-        <w:t xml:space="preserve"> This UUID is different than the one there previously. </w:t>
-      </w:r>
-      <w:proofErr w:type="gramStart"/>
-      <w:r>
-        <w:t>So</w:t>
-      </w:r>
-      <w:proofErr w:type="gramEnd"/>
-      <w:r>
-        <w:t xml:space="preserve"> it will not let the new region steal it.</w:t>
+        <w:t>Region 1016, 1009     a357ccd6-43d6-45ff-8563-35f09345908e  1016,1009    256x256      RegionOnline</w:t>
+      </w:r>
+    </w:p>
+    <w:p>
+      <w:r>
+        <w:t> This UUID is different than the one there previously. So it will not let the new region steal it.</w:t>
       </w:r>
     </w:p>
     <w:p>

</xml_diff>